<commit_message>
more rewrite of the document
</commit_message>
<xml_diff>
--- a/Description_AdrianAlfonso.docx
+++ b/Description_AdrianAlfonso.docx
@@ -91,25 +91,7 @@
           <w:sz w:val="24"/>
           <w:szCs w:val="24"/>
         </w:rPr>
-        <w:t xml:space="preserve">Register device information (name, category, make, model, purchase date, </w:t>
-      </w:r>
-      <w:proofErr w:type="gramStart"/>
-      <w:r>
-        <w:rPr>
-          <w:rFonts w:ascii="Times New Roman" w:hAnsi="Times New Roman" w:cs="Times New Roman"/>
-          <w:sz w:val="24"/>
-          <w:szCs w:val="24"/>
-        </w:rPr>
-        <w:t>etc.</w:t>
-      </w:r>
-      <w:proofErr w:type="gramEnd"/>
-      <w:r>
-        <w:rPr>
-          <w:rFonts w:ascii="Times New Roman" w:hAnsi="Times New Roman" w:cs="Times New Roman"/>
-          <w:sz w:val="24"/>
-          <w:szCs w:val="24"/>
-        </w:rPr>
-        <w:t>)</w:t>
+        <w:t>Register device information (name, category, make, model, purchase date, etc.)</w:t>
       </w:r>
     </w:p>
     <w:p>
@@ -132,25 +114,7 @@
           <w:sz w:val="24"/>
           <w:szCs w:val="24"/>
         </w:rPr>
-        <w:t xml:space="preserve">Store documents related to the device (guaranty documents, receipts, </w:t>
-      </w:r>
-      <w:proofErr w:type="gramStart"/>
-      <w:r>
-        <w:rPr>
-          <w:rFonts w:ascii="Times New Roman" w:hAnsi="Times New Roman" w:cs="Times New Roman"/>
-          <w:sz w:val="24"/>
-          <w:szCs w:val="24"/>
-        </w:rPr>
-        <w:t>etc.</w:t>
-      </w:r>
-      <w:proofErr w:type="gramEnd"/>
-      <w:r>
-        <w:rPr>
-          <w:rFonts w:ascii="Times New Roman" w:hAnsi="Times New Roman" w:cs="Times New Roman"/>
-          <w:sz w:val="24"/>
-          <w:szCs w:val="24"/>
-        </w:rPr>
-        <w:t>)</w:t>
+        <w:t>Store documents related to the device (guaranty documents, receipts, etc.)</w:t>
       </w:r>
     </w:p>
     <w:p>
@@ -384,7 +348,6 @@
         </w:rPr>
         <w:t xml:space="preserve">for developing web applications in Python. </w:t>
       </w:r>
-      <w:proofErr w:type="gramStart"/>
       <w:r>
         <w:rPr>
           <w:rFonts w:ascii="Times New Roman" w:hAnsi="Times New Roman" w:cs="Times New Roman"/>
@@ -393,7 +356,6 @@
         </w:rPr>
         <w:t>Flask</w:t>
       </w:r>
-      <w:proofErr w:type="gramEnd"/>
       <w:r>
         <w:rPr>
           <w:rFonts w:ascii="Times New Roman" w:hAnsi="Times New Roman" w:cs="Times New Roman"/>
@@ -460,25 +422,7 @@
           <w:sz w:val="24"/>
           <w:szCs w:val="24"/>
         </w:rPr>
-        <w:t xml:space="preserve">It could be any device. It could be a TV, a car, a gaming console, a mug, </w:t>
-      </w:r>
-      <w:proofErr w:type="gramStart"/>
-      <w:r>
-        <w:rPr>
-          <w:rFonts w:ascii="Times New Roman" w:hAnsi="Times New Roman" w:cs="Times New Roman"/>
-          <w:sz w:val="24"/>
-          <w:szCs w:val="24"/>
-        </w:rPr>
-        <w:t>etc.</w:t>
-      </w:r>
-      <w:proofErr w:type="gramEnd"/>
-      <w:r>
-        <w:rPr>
-          <w:rFonts w:ascii="Times New Roman" w:hAnsi="Times New Roman" w:cs="Times New Roman"/>
-          <w:sz w:val="24"/>
-          <w:szCs w:val="24"/>
-        </w:rPr>
-        <w:t xml:space="preserve"> It could be anything that the user may want to keep track</w:t>
+        <w:t>It could be any device. It could be a TV, a car, a gaming console, a mug, etc. It could be anything that the user may want to keep track</w:t>
       </w:r>
       <w:r>
         <w:rPr>
@@ -530,25 +474,7 @@
           <w:sz w:val="24"/>
           <w:szCs w:val="24"/>
         </w:rPr>
-        <w:t xml:space="preserve">It is a classification for a device. Categories are fully customized. </w:t>
-      </w:r>
-      <w:proofErr w:type="gramStart"/>
-      <w:r>
-        <w:rPr>
-          <w:rFonts w:ascii="Times New Roman" w:hAnsi="Times New Roman" w:cs="Times New Roman"/>
-          <w:sz w:val="24"/>
-          <w:szCs w:val="24"/>
-        </w:rPr>
-        <w:t>Some</w:t>
-      </w:r>
-      <w:proofErr w:type="gramEnd"/>
-      <w:r>
-        <w:rPr>
-          <w:rFonts w:ascii="Times New Roman" w:hAnsi="Times New Roman" w:cs="Times New Roman"/>
-          <w:sz w:val="24"/>
-          <w:szCs w:val="24"/>
-        </w:rPr>
-        <w:t xml:space="preserve"> categories include Computers, Phones, Gaming Devices, etc. The user can add/edit/remove categories.</w:t>
+        <w:t>It is a classification for a device. Categories are fully customized. Some categories include Computers, Phones, Gaming Devices, etc. The user can add/edit/remove categories.</w:t>
       </w:r>
     </w:p>
     <w:p>
@@ -583,51 +509,15 @@
           <w:sz w:val="24"/>
           <w:szCs w:val="24"/>
         </w:rPr>
-        <w:t xml:space="preserve">To run the project, make sure that Python </w:t>
-      </w:r>
-      <w:proofErr w:type="gramStart"/>
-      <w:r>
-        <w:rPr>
-          <w:rFonts w:ascii="Times New Roman" w:hAnsi="Times New Roman" w:cs="Times New Roman"/>
-          <w:sz w:val="24"/>
-          <w:szCs w:val="24"/>
-        </w:rPr>
-        <w:t>is installed</w:t>
-      </w:r>
-      <w:proofErr w:type="gramEnd"/>
-      <w:r>
-        <w:rPr>
-          <w:rFonts w:ascii="Times New Roman" w:hAnsi="Times New Roman" w:cs="Times New Roman"/>
-          <w:sz w:val="24"/>
-          <w:szCs w:val="24"/>
-        </w:rPr>
-        <w:t xml:space="preserve"> on the computer. </w:t>
-      </w:r>
-      <w:r>
-        <w:rPr>
-          <w:rFonts w:ascii="Times New Roman" w:hAnsi="Times New Roman" w:cs="Times New Roman"/>
-          <w:sz w:val="24"/>
-          <w:szCs w:val="24"/>
-        </w:rPr>
-        <w:t xml:space="preserve">The installer can </w:t>
-      </w:r>
-      <w:proofErr w:type="gramStart"/>
-      <w:r>
-        <w:rPr>
-          <w:rFonts w:ascii="Times New Roman" w:hAnsi="Times New Roman" w:cs="Times New Roman"/>
-          <w:sz w:val="24"/>
-          <w:szCs w:val="24"/>
-        </w:rPr>
-        <w:t>be downloaded</w:t>
-      </w:r>
-      <w:proofErr w:type="gramEnd"/>
-      <w:r>
-        <w:rPr>
-          <w:rFonts w:ascii="Times New Roman" w:hAnsi="Times New Roman" w:cs="Times New Roman"/>
-          <w:sz w:val="24"/>
-          <w:szCs w:val="24"/>
-        </w:rPr>
-        <w:t xml:space="preserve"> from here: </w:t>
+        <w:t xml:space="preserve">To run the project, make sure that Python is installed on the computer. </w:t>
+      </w:r>
+      <w:r>
+        <w:rPr>
+          <w:rFonts w:ascii="Times New Roman" w:hAnsi="Times New Roman" w:cs="Times New Roman"/>
+          <w:sz w:val="24"/>
+          <w:szCs w:val="24"/>
+        </w:rPr>
+        <w:t xml:space="preserve">The installer can be downloaded from here: </w:t>
       </w:r>
       <w:hyperlink r:id="rId8" w:history="1">
         <w:r>
@@ -847,33 +737,32 @@
           <w:sz w:val="24"/>
           <w:szCs w:val="24"/>
         </w:rPr>
-        <w:t>app,</w:t>
-      </w:r>
-      <w:r>
-        <w:rPr>
-          <w:rFonts w:ascii="Times New Roman" w:hAnsi="Times New Roman" w:cs="Times New Roman"/>
-          <w:sz w:val="24"/>
-          <w:szCs w:val="24"/>
-        </w:rPr>
-        <w:t xml:space="preserve"> and it will output </w:t>
-      </w:r>
-      <w:r>
-        <w:rPr>
-          <w:rFonts w:ascii="Times New Roman" w:hAnsi="Times New Roman" w:cs="Times New Roman"/>
-          <w:sz w:val="24"/>
-          <w:szCs w:val="24"/>
-        </w:rPr>
-        <w:t>to</w:t>
-      </w:r>
-      <w:r>
-        <w:rPr>
-          <w:rFonts w:ascii="Times New Roman" w:hAnsi="Times New Roman" w:cs="Times New Roman"/>
-          <w:sz w:val="24"/>
-          <w:szCs w:val="24"/>
-        </w:rPr>
-        <w:t xml:space="preserve"> the terminal </w:t>
-      </w:r>
-      <w:proofErr w:type="gramStart"/>
+        <w:t>web application. In addition, it will</w:t>
+      </w:r>
+      <w:r>
+        <w:rPr>
+          <w:rFonts w:ascii="Times New Roman" w:hAnsi="Times New Roman" w:cs="Times New Roman"/>
+          <w:sz w:val="24"/>
+          <w:szCs w:val="24"/>
+        </w:rPr>
+        <w:t xml:space="preserve"> </w:t>
+      </w:r>
+      <w:r>
+        <w:rPr>
+          <w:rFonts w:ascii="Times New Roman" w:hAnsi="Times New Roman" w:cs="Times New Roman"/>
+          <w:sz w:val="24"/>
+          <w:szCs w:val="24"/>
+        </w:rPr>
+        <w:t>render</w:t>
+      </w:r>
+      <w:r>
+        <w:rPr>
+          <w:rFonts w:ascii="Times New Roman" w:hAnsi="Times New Roman" w:cs="Times New Roman"/>
+          <w:sz w:val="24"/>
+          <w:szCs w:val="24"/>
+        </w:rPr>
+        <w:t xml:space="preserve"> </w:t>
+      </w:r>
       <w:r>
         <w:rPr>
           <w:rFonts w:ascii="Times New Roman" w:hAnsi="Times New Roman" w:cs="Times New Roman"/>
@@ -882,7 +771,6 @@
         </w:rPr>
         <w:t>several</w:t>
       </w:r>
-      <w:proofErr w:type="gramEnd"/>
       <w:r>
         <w:rPr>
           <w:rFonts w:ascii="Times New Roman" w:hAnsi="Times New Roman" w:cs="Times New Roman"/>
@@ -1141,43 +1029,7 @@
           <w:sz w:val="24"/>
           <w:szCs w:val="24"/>
         </w:rPr>
-        <w:t xml:space="preserve"> category. In addition, another section will tell how </w:t>
-      </w:r>
-      <w:proofErr w:type="gramStart"/>
-      <w:r>
-        <w:rPr>
-          <w:rFonts w:ascii="Times New Roman" w:hAnsi="Times New Roman" w:cs="Times New Roman"/>
-          <w:sz w:val="24"/>
-          <w:szCs w:val="24"/>
-        </w:rPr>
-        <w:t>many</w:t>
-      </w:r>
-      <w:proofErr w:type="gramEnd"/>
-      <w:r>
-        <w:rPr>
-          <w:rFonts w:ascii="Times New Roman" w:hAnsi="Times New Roman" w:cs="Times New Roman"/>
-          <w:sz w:val="24"/>
-          <w:szCs w:val="24"/>
-        </w:rPr>
-        <w:t xml:space="preserve"> devices are there according to their warranty expiration status. </w:t>
-      </w:r>
-      <w:proofErr w:type="gramStart"/>
-      <w:r>
-        <w:rPr>
-          <w:rFonts w:ascii="Times New Roman" w:hAnsi="Times New Roman" w:cs="Times New Roman"/>
-          <w:sz w:val="24"/>
-          <w:szCs w:val="24"/>
-        </w:rPr>
-        <w:t>Some</w:t>
-      </w:r>
-      <w:proofErr w:type="gramEnd"/>
-      <w:r>
-        <w:rPr>
-          <w:rFonts w:ascii="Times New Roman" w:hAnsi="Times New Roman" w:cs="Times New Roman"/>
-          <w:sz w:val="24"/>
-          <w:szCs w:val="24"/>
-        </w:rPr>
-        <w:t xml:space="preserve"> devices may have their warranty expired, </w:t>
+        <w:t xml:space="preserve"> category. In addition, another section will tell how many devices are there according to their warranty expiration status. Some devices may have their warranty expired, </w:t>
       </w:r>
       <w:r>
         <w:rPr>
@@ -1647,25 +1499,7 @@
           <w:sz w:val="24"/>
           <w:szCs w:val="24"/>
         </w:rPr>
-        <w:t xml:space="preserve">will render a page where all the devices </w:t>
-      </w:r>
-      <w:proofErr w:type="gramStart"/>
-      <w:r>
-        <w:rPr>
-          <w:rFonts w:ascii="Times New Roman" w:hAnsi="Times New Roman" w:cs="Times New Roman"/>
-          <w:sz w:val="24"/>
-          <w:szCs w:val="24"/>
-        </w:rPr>
-        <w:t>are listed</w:t>
-      </w:r>
-      <w:proofErr w:type="gramEnd"/>
-      <w:r>
-        <w:rPr>
-          <w:rFonts w:ascii="Times New Roman" w:hAnsi="Times New Roman" w:cs="Times New Roman"/>
-          <w:sz w:val="24"/>
-          <w:szCs w:val="24"/>
-        </w:rPr>
-        <w:t xml:space="preserve"> (see image 5). </w:t>
+        <w:t xml:space="preserve">will render a page where all the devices are listed (see image 5). </w:t>
       </w:r>
       <w:r>
         <w:rPr>
@@ -1713,25 +1547,7 @@
           <w:sz w:val="24"/>
           <w:szCs w:val="24"/>
         </w:rPr>
-        <w:t xml:space="preserve">Under the filters section, you will find the device listing section where all the registered devices will </w:t>
-      </w:r>
-      <w:proofErr w:type="gramStart"/>
-      <w:r>
-        <w:rPr>
-          <w:rFonts w:ascii="Times New Roman" w:hAnsi="Times New Roman" w:cs="Times New Roman"/>
-          <w:sz w:val="24"/>
-          <w:szCs w:val="24"/>
-        </w:rPr>
-        <w:t>be listed</w:t>
-      </w:r>
-      <w:proofErr w:type="gramEnd"/>
-      <w:r>
-        <w:rPr>
-          <w:rFonts w:ascii="Times New Roman" w:hAnsi="Times New Roman" w:cs="Times New Roman"/>
-          <w:sz w:val="24"/>
-          <w:szCs w:val="24"/>
-        </w:rPr>
-        <w:t xml:space="preserve">. Each device has the option to edit its information or remove the device. </w:t>
+        <w:t xml:space="preserve">Under the filters section, you will find the device listing section where all the registered devices will be listed. Each device has the option to edit its information or remove the device. </w:t>
       </w:r>
       <w:r>
         <w:rPr>
@@ -1944,23 +1760,7 @@
     <w:p/>
     <w:p>
       <w:r>
-        <w:t xml:space="preserve">After a new device </w:t>
-      </w:r>
-      <w:proofErr w:type="gramStart"/>
-      <w:r>
-        <w:t>is added</w:t>
-      </w:r>
-      <w:proofErr w:type="gramEnd"/>
-      <w:r>
-        <w:t xml:space="preserve">, the application will navigate back to render all devices. Displaying the new device added and a confirmation message indicating that a new device </w:t>
-      </w:r>
-      <w:proofErr w:type="gramStart"/>
-      <w:r>
-        <w:t>was added</w:t>
-      </w:r>
-      <w:proofErr w:type="gramEnd"/>
-      <w:r>
-        <w:t xml:space="preserve"> (see Image 7). </w:t>
+        <w:t xml:space="preserve">After a new device is added, the application will navigate back to render all devices. Displaying the new device added and a confirmation message indicating that a new device was added (see Image 7). </w:t>
       </w:r>
       <w:r>
         <w:t>Editing an existing device has a similar flow.</w:t>
@@ -2029,15 +1829,7 @@
         </w:r>
       </w:fldSimple>
       <w:r>
-        <w:t xml:space="preserve"> Rendered devices after a new device </w:t>
-      </w:r>
-      <w:proofErr w:type="gramStart"/>
-      <w:r>
-        <w:t>was added</w:t>
-      </w:r>
-      <w:proofErr w:type="gramEnd"/>
-      <w:r>
-        <w:t>.</w:t>
+        <w:t xml:space="preserve"> Rendered devices after a new device was added.</w:t>
       </w:r>
     </w:p>
     <w:p/>
@@ -2080,43 +1872,7 @@
           <w:sz w:val="24"/>
           <w:szCs w:val="24"/>
         </w:rPr>
-        <w:t xml:space="preserve"> </w:t>
-      </w:r>
-      <w:proofErr w:type="gramStart"/>
-      <w:r>
-        <w:rPr>
-          <w:rFonts w:ascii="Times New Roman" w:hAnsi="Times New Roman" w:cs="Times New Roman"/>
-          <w:sz w:val="24"/>
-          <w:szCs w:val="24"/>
-        </w:rPr>
-        <w:t>was developed</w:t>
-      </w:r>
-      <w:proofErr w:type="gramEnd"/>
-      <w:r>
-        <w:rPr>
-          <w:rFonts w:ascii="Times New Roman" w:hAnsi="Times New Roman" w:cs="Times New Roman"/>
-          <w:sz w:val="24"/>
-          <w:szCs w:val="24"/>
-        </w:rPr>
-        <w:t xml:space="preserve"> with Python and Flask. Since this project is a web application, other languages </w:t>
-      </w:r>
-      <w:proofErr w:type="gramStart"/>
-      <w:r>
-        <w:rPr>
-          <w:rFonts w:ascii="Times New Roman" w:hAnsi="Times New Roman" w:cs="Times New Roman"/>
-          <w:sz w:val="24"/>
-          <w:szCs w:val="24"/>
-        </w:rPr>
-        <w:t>are also incorporated</w:t>
-      </w:r>
-      <w:proofErr w:type="gramEnd"/>
-      <w:r>
-        <w:rPr>
-          <w:rFonts w:ascii="Times New Roman" w:hAnsi="Times New Roman" w:cs="Times New Roman"/>
-          <w:sz w:val="24"/>
-          <w:szCs w:val="24"/>
-        </w:rPr>
-        <w:t xml:space="preserve">. The user of this web application will receive pages rendered in HMTL </w:t>
+        <w:t xml:space="preserve"> was developed with Python and Flask. Since this project is a web application, other languages are also incorporated. The user of this web application will receive pages rendered in HMTL </w:t>
       </w:r>
       <w:r>
         <w:rPr>
@@ -2126,23 +1882,13 @@
         </w:rPr>
         <w:t xml:space="preserve">as well as </w:t>
       </w:r>
-      <w:proofErr w:type="gramStart"/>
-      <w:r>
-        <w:rPr>
-          <w:rFonts w:ascii="Times New Roman" w:hAnsi="Times New Roman" w:cs="Times New Roman"/>
-          <w:sz w:val="24"/>
-          <w:szCs w:val="24"/>
-        </w:rPr>
-        <w:t>some</w:t>
-      </w:r>
-      <w:proofErr w:type="gramEnd"/>
-      <w:r>
-        <w:rPr>
-          <w:rFonts w:ascii="Times New Roman" w:hAnsi="Times New Roman" w:cs="Times New Roman"/>
-          <w:sz w:val="24"/>
-          <w:szCs w:val="24"/>
-        </w:rPr>
-        <w:t xml:space="preserve"> CSS and JavaScript</w:t>
+      <w:r>
+        <w:rPr>
+          <w:rFonts w:ascii="Times New Roman" w:hAnsi="Times New Roman" w:cs="Times New Roman"/>
+          <w:sz w:val="24"/>
+          <w:szCs w:val="24"/>
+        </w:rPr>
+        <w:t>some CSS and JavaScript</w:t>
       </w:r>
       <w:r>
         <w:rPr>
@@ -2201,25 +1947,7 @@
           <w:sz w:val="24"/>
           <w:szCs w:val="24"/>
         </w:rPr>
-        <w:t xml:space="preserve">. Most of the requests are </w:t>
-      </w:r>
-      <w:proofErr w:type="gramStart"/>
-      <w:r>
-        <w:rPr>
-          <w:rFonts w:ascii="Times New Roman" w:hAnsi="Times New Roman" w:cs="Times New Roman"/>
-          <w:sz w:val="24"/>
-          <w:szCs w:val="24"/>
-        </w:rPr>
-        <w:t>handled</w:t>
-      </w:r>
-      <w:proofErr w:type="gramEnd"/>
-      <w:r>
-        <w:rPr>
-          <w:rFonts w:ascii="Times New Roman" w:hAnsi="Times New Roman" w:cs="Times New Roman"/>
-          <w:sz w:val="24"/>
-          <w:szCs w:val="24"/>
-        </w:rPr>
-        <w:t>, validated</w:t>
+        <w:t>. Most of the requests are handled, validated</w:t>
       </w:r>
       <w:r>
         <w:rPr>
@@ -2323,25 +2051,7 @@
           <w:sz w:val="24"/>
           <w:szCs w:val="24"/>
         </w:rPr>
-        <w:t xml:space="preserve">a list can </w:t>
-      </w:r>
-      <w:proofErr w:type="gramStart"/>
-      <w:r>
-        <w:rPr>
-          <w:rFonts w:ascii="Times New Roman" w:hAnsi="Times New Roman" w:cs="Times New Roman"/>
-          <w:sz w:val="24"/>
-          <w:szCs w:val="24"/>
-        </w:rPr>
-        <w:t>be iterated</w:t>
-      </w:r>
-      <w:proofErr w:type="gramEnd"/>
-      <w:r>
-        <w:rPr>
-          <w:rFonts w:ascii="Times New Roman" w:hAnsi="Times New Roman" w:cs="Times New Roman"/>
-          <w:sz w:val="24"/>
-          <w:szCs w:val="24"/>
-        </w:rPr>
-        <w:t xml:space="preserve"> and a ‘dynamic’ table in HTML can be represented</w:t>
+        <w:t>a list can be iterated and a ‘dynamic’ table in HTML can be represented</w:t>
       </w:r>
       <w:r>
         <w:rPr>
@@ -2668,18 +2378,8 @@
           <w:sz w:val="24"/>
           <w:szCs w:val="24"/>
         </w:rPr>
-        <w:t xml:space="preserve"> could be images, icons, CSS, </w:t>
-      </w:r>
-      <w:proofErr w:type="gramStart"/>
-      <w:r>
-        <w:rPr>
-          <w:rFonts w:ascii="Times New Roman" w:hAnsi="Times New Roman" w:cs="Times New Roman"/>
-          <w:sz w:val="24"/>
-          <w:szCs w:val="24"/>
-        </w:rPr>
-        <w:t>etc.</w:t>
-      </w:r>
-      <w:proofErr w:type="gramEnd"/>
+        <w:t xml:space="preserve"> could be images, icons, CSS, etc.</w:t>
+      </w:r>
     </w:p>
     <w:p>
       <w:pPr>
@@ -2713,43 +2413,7 @@
           <w:sz w:val="24"/>
           <w:szCs w:val="24"/>
         </w:rPr>
-        <w:t xml:space="preserve"> It contains the HTML content that will </w:t>
-      </w:r>
-      <w:proofErr w:type="gramStart"/>
-      <w:r>
-        <w:rPr>
-          <w:rFonts w:ascii="Times New Roman" w:hAnsi="Times New Roman" w:cs="Times New Roman"/>
-          <w:sz w:val="24"/>
-          <w:szCs w:val="24"/>
-        </w:rPr>
-        <w:t>be rendered</w:t>
-      </w:r>
-      <w:proofErr w:type="gramEnd"/>
-      <w:r>
-        <w:rPr>
-          <w:rFonts w:ascii="Times New Roman" w:hAnsi="Times New Roman" w:cs="Times New Roman"/>
-          <w:sz w:val="24"/>
-          <w:szCs w:val="24"/>
-        </w:rPr>
-        <w:t xml:space="preserve"> in the client’s browser. When a certain URL </w:t>
-      </w:r>
-      <w:proofErr w:type="gramStart"/>
-      <w:r>
-        <w:rPr>
-          <w:rFonts w:ascii="Times New Roman" w:hAnsi="Times New Roman" w:cs="Times New Roman"/>
-          <w:sz w:val="24"/>
-          <w:szCs w:val="24"/>
-        </w:rPr>
-        <w:t>is requested</w:t>
-      </w:r>
-      <w:proofErr w:type="gramEnd"/>
-      <w:r>
-        <w:rPr>
-          <w:rFonts w:ascii="Times New Roman" w:hAnsi="Times New Roman" w:cs="Times New Roman"/>
-          <w:sz w:val="24"/>
-          <w:szCs w:val="24"/>
-        </w:rPr>
-        <w:t xml:space="preserve"> (for example </w:t>
+        <w:t xml:space="preserve"> It contains the HTML content that will be rendered in the client’s browser. When a certain URL is requested (for example </w:t>
       </w:r>
       <w:r>
         <w:rPr>
@@ -2940,25 +2604,7 @@
           <w:sz w:val="24"/>
           <w:szCs w:val="24"/>
         </w:rPr>
-        <w:t xml:space="preserve">which </w:t>
-      </w:r>
-      <w:proofErr w:type="gramStart"/>
-      <w:r>
-        <w:rPr>
-          <w:rFonts w:ascii="Times New Roman" w:hAnsi="Times New Roman" w:cs="Times New Roman"/>
-          <w:sz w:val="24"/>
-          <w:szCs w:val="24"/>
-        </w:rPr>
-        <w:t>is registered</w:t>
-      </w:r>
-      <w:proofErr w:type="gramEnd"/>
-      <w:r>
-        <w:rPr>
-          <w:rFonts w:ascii="Times New Roman" w:hAnsi="Times New Roman" w:cs="Times New Roman"/>
-          <w:sz w:val="24"/>
-          <w:szCs w:val="24"/>
-        </w:rPr>
-        <w:t xml:space="preserve"> as a blueprint in the app.py.</w:t>
+        <w:t>which is registered as a blueprint in the app.py.</w:t>
       </w:r>
     </w:p>
     <w:p>
@@ -3247,25 +2893,7 @@
           <w:sz w:val="24"/>
           <w:szCs w:val="24"/>
         </w:rPr>
-        <w:t xml:space="preserve"> That request (also known as route) </w:t>
-      </w:r>
-      <w:proofErr w:type="gramStart"/>
-      <w:r>
-        <w:rPr>
-          <w:rFonts w:ascii="Times New Roman" w:hAnsi="Times New Roman" w:cs="Times New Roman"/>
-          <w:sz w:val="24"/>
-          <w:szCs w:val="24"/>
-        </w:rPr>
-        <w:t>is registered</w:t>
-      </w:r>
-      <w:proofErr w:type="gramEnd"/>
-      <w:r>
-        <w:rPr>
-          <w:rFonts w:ascii="Times New Roman" w:hAnsi="Times New Roman" w:cs="Times New Roman"/>
-          <w:sz w:val="24"/>
-          <w:szCs w:val="24"/>
-        </w:rPr>
-        <w:t xml:space="preserve"> in the categories_blueprint.py (see image 8)</w:t>
+        <w:t xml:space="preserve"> That request (also known as route) is registered in the categories_blueprint.py (see image 8)</w:t>
       </w:r>
       <w:r>
         <w:rPr>
@@ -3281,25 +2909,7 @@
           <w:sz w:val="24"/>
           <w:szCs w:val="24"/>
         </w:rPr>
-        <w:t xml:space="preserve">The categories blueprint </w:t>
-      </w:r>
-      <w:proofErr w:type="gramStart"/>
-      <w:r>
-        <w:rPr>
-          <w:rFonts w:ascii="Times New Roman" w:hAnsi="Times New Roman" w:cs="Times New Roman"/>
-          <w:sz w:val="24"/>
-          <w:szCs w:val="24"/>
-        </w:rPr>
-        <w:t>is registered</w:t>
-      </w:r>
-      <w:proofErr w:type="gramEnd"/>
-      <w:r>
-        <w:rPr>
-          <w:rFonts w:ascii="Times New Roman" w:hAnsi="Times New Roman" w:cs="Times New Roman"/>
-          <w:sz w:val="24"/>
-          <w:szCs w:val="24"/>
-        </w:rPr>
-        <w:t xml:space="preserve"> on the file app.py which is the </w:t>
+        <w:t xml:space="preserve">The categories blueprint is registered on the file app.py which is the </w:t>
       </w:r>
       <w:r>
         <w:rPr>
@@ -3341,16 +2951,7 @@
           <w:sz w:val="24"/>
           <w:szCs w:val="24"/>
         </w:rPr>
-        <w:t xml:space="preserve">” </w:t>
-      </w:r>
-      <w:proofErr w:type="gramStart"/>
-      <w:r>
-        <w:rPr>
-          <w:rFonts w:ascii="Times New Roman" w:hAnsi="Times New Roman" w:cs="Times New Roman"/>
-          <w:sz w:val="24"/>
-          <w:szCs w:val="24"/>
-        </w:rPr>
-        <w:t xml:space="preserve">is </w:t>
+        <w:t xml:space="preserve">” is </w:t>
       </w:r>
       <w:r>
         <w:rPr>
@@ -3360,7 +2961,6 @@
         </w:rPr>
         <w:t>matched</w:t>
       </w:r>
-      <w:proofErr w:type="gramEnd"/>
       <w:r>
         <w:rPr>
           <w:rFonts w:ascii="Times New Roman" w:hAnsi="Times New Roman" w:cs="Times New Roman"/>
@@ -3411,18 +3011,8 @@
           <w:sz w:val="24"/>
           <w:szCs w:val="24"/>
         </w:rPr>
-        <w:t xml:space="preserve">” </w:t>
-      </w:r>
-      <w:proofErr w:type="gramStart"/>
-      <w:r>
-        <w:rPr>
-          <w:rFonts w:ascii="Times New Roman" w:hAnsi="Times New Roman" w:cs="Times New Roman"/>
-          <w:sz w:val="24"/>
-          <w:szCs w:val="24"/>
-        </w:rPr>
-        <w:t>is made</w:t>
-      </w:r>
-      <w:proofErr w:type="gramEnd"/>
+        <w:t>” is made</w:t>
+      </w:r>
       <w:r>
         <w:rPr>
           <w:rFonts w:ascii="Times New Roman" w:hAnsi="Times New Roman" w:cs="Times New Roman"/>
@@ -3521,25 +3111,7 @@
           <w:sz w:val="24"/>
           <w:szCs w:val="24"/>
         </w:rPr>
-        <w:t xml:space="preserve"> </w:t>
-      </w:r>
-      <w:proofErr w:type="gramStart"/>
-      <w:r>
-        <w:rPr>
-          <w:rFonts w:ascii="Times New Roman" w:hAnsi="Times New Roman" w:cs="Times New Roman"/>
-          <w:sz w:val="24"/>
-          <w:szCs w:val="24"/>
-        </w:rPr>
-        <w:t>is wrapped</w:t>
-      </w:r>
-      <w:proofErr w:type="gramEnd"/>
-      <w:r>
-        <w:rPr>
-          <w:rFonts w:ascii="Times New Roman" w:hAnsi="Times New Roman" w:cs="Times New Roman"/>
-          <w:sz w:val="24"/>
-          <w:szCs w:val="24"/>
-        </w:rPr>
-        <w:t xml:space="preserve"> inside a </w:t>
+        <w:t xml:space="preserve"> is wrapped inside a </w:t>
       </w:r>
       <w:r>
         <w:rPr>
@@ -3571,33 +3143,15 @@
           <w:sz w:val="24"/>
           <w:szCs w:val="24"/>
         </w:rPr>
-        <w:t xml:space="preserve"> that may happen. If an error happens, an error page will </w:t>
-      </w:r>
-      <w:proofErr w:type="gramStart"/>
-      <w:r>
-        <w:rPr>
-          <w:rFonts w:ascii="Times New Roman" w:hAnsi="Times New Roman" w:cs="Times New Roman"/>
-          <w:sz w:val="24"/>
-          <w:szCs w:val="24"/>
-        </w:rPr>
-        <w:t xml:space="preserve">be </w:t>
-      </w:r>
-      <w:r>
-        <w:rPr>
-          <w:rFonts w:ascii="Times New Roman" w:hAnsi="Times New Roman" w:cs="Times New Roman"/>
-          <w:sz w:val="24"/>
-          <w:szCs w:val="24"/>
-        </w:rPr>
-        <w:t>rendered</w:t>
-      </w:r>
-      <w:proofErr w:type="gramEnd"/>
-      <w:r>
-        <w:rPr>
-          <w:rFonts w:ascii="Times New Roman" w:hAnsi="Times New Roman" w:cs="Times New Roman"/>
-          <w:sz w:val="24"/>
-          <w:szCs w:val="24"/>
-        </w:rPr>
-        <w:t xml:space="preserve">, </w:t>
+        <w:t xml:space="preserve"> that may happen. If an error happens, an error page will be </w:t>
+      </w:r>
+      <w:r>
+        <w:rPr>
+          <w:rFonts w:ascii="Times New Roman" w:hAnsi="Times New Roman" w:cs="Times New Roman"/>
+          <w:sz w:val="24"/>
+          <w:szCs w:val="24"/>
+        </w:rPr>
+        <w:t xml:space="preserve">rendered, </w:t>
       </w:r>
       <w:r>
         <w:rPr>
@@ -3723,25 +3277,7 @@
           <w:sz w:val="24"/>
           <w:szCs w:val="24"/>
         </w:rPr>
-        <w:t xml:space="preserve"> will </w:t>
-      </w:r>
-      <w:proofErr w:type="gramStart"/>
-      <w:r>
-        <w:rPr>
-          <w:rFonts w:ascii="Times New Roman" w:hAnsi="Times New Roman" w:cs="Times New Roman"/>
-          <w:sz w:val="24"/>
-          <w:szCs w:val="24"/>
-        </w:rPr>
-        <w:t>be called</w:t>
-      </w:r>
-      <w:proofErr w:type="gramEnd"/>
-      <w:r>
-        <w:rPr>
-          <w:rFonts w:ascii="Times New Roman" w:hAnsi="Times New Roman" w:cs="Times New Roman"/>
-          <w:sz w:val="24"/>
-          <w:szCs w:val="24"/>
-        </w:rPr>
-        <w:t xml:space="preserve">. The </w:t>
+        <w:t xml:space="preserve"> will be called. The </w:t>
       </w:r>
       <w:proofErr w:type="spellStart"/>
       <w:r>
@@ -3925,18 +3461,8 @@
           <w:sz w:val="24"/>
           <w:szCs w:val="24"/>
         </w:rPr>
-        <w:t xml:space="preserve"> to </w:t>
-      </w:r>
-      <w:proofErr w:type="gramStart"/>
-      <w:r>
-        <w:rPr>
-          <w:rFonts w:ascii="Times New Roman" w:hAnsi="Times New Roman" w:cs="Times New Roman"/>
-          <w:sz w:val="24"/>
-          <w:szCs w:val="24"/>
-        </w:rPr>
-        <w:t>be rendered</w:t>
-      </w:r>
-      <w:proofErr w:type="gramEnd"/>
+        <w:t xml:space="preserve"> to be rendered</w:t>
+      </w:r>
       <w:r>
         <w:rPr>
           <w:rFonts w:ascii="Times New Roman" w:hAnsi="Times New Roman" w:cs="Times New Roman"/>

</xml_diff>